<commit_message>
ajout et modificaion des descriptions des tableaux
</commit_message>
<xml_diff>
--- a/DESCRIPTION DE CHAQUE TABLEAU ET LEUR UTILITE.docx
+++ b/DESCRIPTION DE CHAQUE TABLEAU ET LEUR UTILITE.docx
@@ -85,7 +85,10 @@
         <w:t xml:space="preserve">de compteur du temps </w:t>
       </w:r>
       <w:r>
-        <w:t>entre la dernière maintenant et la fin de la maintenance actuelle si en maintenance</w:t>
+        <w:t>entre la dernière maintenance</w:t>
+      </w:r>
+      <w:r>
+        <w:t xml:space="preserve"> et la fin de la maintenance actuelle si en maintenance</w:t>
       </w:r>
     </w:p>
     <w:p>
@@ -151,17 +154,25 @@
         </w:numPr>
         <w:rPr>
           <w:b/>
-        </w:rPr>
-      </w:pPr>
-      <w:r>
+          <w:highlight w:val="yellow"/>
+        </w:rPr>
+      </w:pPr>
+      <w:r>
+        <w:rPr>
+          <w:highlight w:val="yellow"/>
+        </w:rPr>
         <w:t xml:space="preserve">Ceci peut-il nous aider à établir des </w:t>
       </w:r>
-      <w:proofErr w:type="gramStart"/>
-      <w:r>
-        <w:t>scénario</w:t>
-      </w:r>
-      <w:proofErr w:type="gramEnd"/>
-      <w:r>
+      <w:r>
+        <w:rPr>
+          <w:highlight w:val="yellow"/>
+        </w:rPr>
+        <w:t>scénarios</w:t>
+      </w:r>
+      <w:r>
+        <w:rPr>
+          <w:highlight w:val="yellow"/>
+        </w:rPr>
         <w:t xml:space="preserve"> sur le regroupement des types de maintenance ?</w:t>
       </w:r>
     </w:p>
@@ -222,6 +233,9 @@
       <w:r>
         <w:t xml:space="preserve"> (taux d’usure actuel</w:t>
       </w:r>
+      <w:r>
+        <w:t>)</w:t>
+      </w:r>
     </w:p>
     <w:p>
       <w:pPr>
@@ -297,12 +311,15 @@
           <w:ilvl w:val="0"/>
           <w:numId w:val="1"/>
         </w:numPr>
-      </w:pPr>
-      <w:r>
-        <w:t xml:space="preserve">Possibilité de </w:t>
-      </w:r>
-      <w:r>
-        <w:t>prévoir la date de remplacement en se basant sur la date de mesure ?</w:t>
+        <w:rPr>
+          <w:highlight w:val="yellow"/>
+        </w:rPr>
+      </w:pPr>
+      <w:r>
+        <w:rPr>
+          <w:highlight w:val="yellow"/>
+        </w:rPr>
+        <w:t>Possibilité de prévoir la date de remplacement en se basant sur la date de mesure ?</w:t>
       </w:r>
     </w:p>
     <w:p/>
@@ -361,12 +378,19 @@
         </w:numPr>
         <w:rPr>
           <w:b/>
-        </w:rPr>
-      </w:pPr>
-      <w:r>
+          <w:highlight w:val="yellow"/>
+        </w:rPr>
+      </w:pPr>
+      <w:r>
+        <w:rPr>
+          <w:highlight w:val="yellow"/>
+        </w:rPr>
         <w:t>Ce tableau est le plus important si on veut faire une prédiction du temps d’usure du composant en fonction des paramètres recensés</w:t>
       </w:r>
       <w:r>
+        <w:rPr>
+          <w:highlight w:val="yellow"/>
+        </w:rPr>
         <w:t xml:space="preserve"> et du temps de vol</w:t>
       </w:r>
     </w:p>
@@ -632,7 +656,10 @@
         </w:numPr>
       </w:pPr>
       <w:r>
-        <w:t>présences de valeurs nulles</w:t>
+        <w:t>présence</w:t>
+      </w:r>
+      <w:r>
+        <w:t xml:space="preserve"> de valeurs nulles</w:t>
       </w:r>
     </w:p>
     <w:p>
@@ -656,7 +683,10 @@
         </w:numPr>
       </w:pPr>
       <w:r>
-        <w:t xml:space="preserve">répétition des éléments : ex </w:t>
+        <w:t xml:space="preserve">présence de variables communes entre différents tableaux : </w:t>
+      </w:r>
+      <w:r>
+        <w:t xml:space="preserve">ex </w:t>
       </w:r>
       <w:proofErr w:type="spellStart"/>
       <w:r>

</xml_diff>